<commit_message>
ThangLV nop bai git_html
</commit_message>
<xml_diff>
--- a/Ss2-code-org/Bai_tap/cau_truc_dieu_kien.docx
+++ b/Ss2-code-org/Bai_tap/cau_truc_dieu_kien.docx
@@ -3,6 +3,11 @@
 <w:document xmlns:wpc="http://schemas.microsoft.com/office/word/2010/wordprocessingCanvas" xmlns:cx="http://schemas.microsoft.com/office/drawing/2014/chartex" xmlns:mc="http://schemas.openxmlformats.org/markup-compatibility/2006" xmlns:o="urn:schemas-microsoft-com:office:office" xmlns:r="http://schemas.openxmlformats.org/officeDocument/2006/relationships" xmlns:m="http://schemas.openxmlformats.org/officeDocument/2006/math" xmlns:v="urn:schemas-microsoft-com:vml" xmlns:wp14="http://schemas.microsoft.com/office/word/2010/wordprocessingDrawing" xmlns:wp="http://schemas.openxmlformats.org/drawingml/2006/wordprocessingDrawing" xmlns:w10="urn:schemas-microsoft-com:office:word" xmlns:w="http://schemas.openxmlformats.org/wordprocessingml/2006/main" xmlns:w14="http://schemas.microsoft.com/office/word/2010/wordml" xmlns:w15="http://schemas.microsoft.com/office/word/2012/wordml" xmlns:w16se="http://schemas.microsoft.com/office/word/2015/wordml/symex" xmlns:wpg="http://schemas.microsoft.com/office/word/2010/wordprocessingGroup" xmlns:wpi="http://schemas.microsoft.com/office/word/2010/wordprocessingInk" xmlns:wne="http://schemas.microsoft.com/office/word/2006/wordml" xmlns:wps="http://schemas.microsoft.com/office/word/2010/wordprocessingShape" mc:Ignorable="w14 w15 w16se wp14">
   <w:body>
     <w:p>
+      <w:pPr>
+        <w:rPr>
+          <w:rFonts w:ascii="Times New Roman" w:hAnsi="Times New Roman" w:cs="Times New Roman"/>
+        </w:rPr>
+      </w:pPr>
       <w:r>
         <w:rPr>
           <w:noProof/>
@@ -11,7 +16,7 @@
           <wp:inline distT="0" distB="0" distL="0" distR="0">
             <wp:extent cx="3333750" cy="8966200"/>
             <wp:effectExtent l="0" t="0" r="0" b="6350"/>
-            <wp:docPr id="1" name="Picture 1" descr="C:\Users\Admin\Downloads\xep_loai.jpg"/>
+            <wp:docPr id="2" name="Picture 2" descr="C:\Users\Admin\Downloads\xep-loai.jpg"/>
             <wp:cNvGraphicFramePr>
               <a:graphicFrameLocks xmlns:a="http://schemas.openxmlformats.org/drawingml/2006/main" noChangeAspect="1"/>
             </wp:cNvGraphicFramePr>
@@ -19,7 +24,7 @@
               <a:graphicData uri="http://schemas.openxmlformats.org/drawingml/2006/picture">
                 <pic:pic xmlns:pic="http://schemas.openxmlformats.org/drawingml/2006/picture">
                   <pic:nvPicPr>
-                    <pic:cNvPr id="0" name="Picture 1" descr="C:\Users\Admin\Downloads\xep_loai.jpg"/>
+                    <pic:cNvPr id="0" name="Picture 1" descr="C:\Users\Admin\Downloads\xep-loai.jpg"/>
                     <pic:cNvPicPr>
                       <a:picLocks noChangeAspect="1" noChangeArrowheads="1"/>
                     </pic:cNvPicPr>
@@ -56,24 +61,20 @@
           </wp:inline>
         </w:drawing>
       </w:r>
-    </w:p>
-    <w:p>
-      <w:pPr>
-        <w:rPr>
-          <w:rFonts w:ascii="Times New Roman" w:hAnsi="Times New Roman" w:cs="Times New Roman"/>
-        </w:rPr>
-      </w:pPr>
-    </w:p>
-    <w:p>
-      <w:pPr>
-        <w:rPr>
-          <w:rFonts w:ascii="Times New Roman" w:hAnsi="Times New Roman" w:cs="Times New Roman"/>
-        </w:rPr>
-      </w:pPr>
-      <w:r>
-        <w:rPr>
-          <w:rFonts w:ascii="Times New Roman" w:hAnsi="Times New Roman" w:cs="Times New Roman"/>
-        </w:rPr>
+      <w:bookmarkStart w:id="0" w:name="_GoBack"/>
+      <w:bookmarkEnd w:id="0"/>
+    </w:p>
+    <w:p>
+      <w:pPr>
+        <w:rPr>
+          <w:rFonts w:ascii="Times New Roman" w:hAnsi="Times New Roman" w:cs="Times New Roman"/>
+        </w:rPr>
+      </w:pPr>
+      <w:r>
+        <w:rPr>
+          <w:rFonts w:ascii="Times New Roman" w:hAnsi="Times New Roman" w:cs="Times New Roman"/>
+        </w:rPr>
+        <w:lastRenderedPageBreak/>
         <w:t>BEGIN</w:t>
       </w:r>
     </w:p>
@@ -467,13 +468,10 @@
         <w:t xml:space="preserve">                           </w:t>
       </w:r>
     </w:p>
-    <w:p>
-      <w:bookmarkStart w:id="0" w:name="_GoBack"/>
-      <w:bookmarkEnd w:id="0"/>
-    </w:p>
+    <w:p/>
     <w:sectPr>
       <w:pgSz w:w="12240" w:h="15840"/>
-      <w:pgMar w:top="1440" w:right="1440" w:bottom="1440" w:left="1440" w:header="720" w:footer="720" w:gutter="0"/>
+      <w:pgMar w:top="810" w:right="1440" w:bottom="1440" w:left="1440" w:header="720" w:footer="720" w:gutter="0"/>
       <w:cols w:space="720"/>
       <w:docGrid w:linePitch="360"/>
     </w:sectPr>

</xml_diff>